<commit_message>
Java Learning rebranded to General Learning
</commit_message>
<xml_diff>
--- a/LP_stories.docx
+++ b/LP_stories.docx
@@ -282,7 +282,15 @@
           <w:p/>
           <w:p>
             <w:r>
-              <w:t>10% stations find the announcement irrelevant. (no information on upcoming trains etc..)</w:t>
+              <w:t>10% stations find the announcement irrelevant. (</w:t>
+            </w:r>
+            <w:proofErr w:type="gramStart"/>
+            <w:r>
+              <w:t>no</w:t>
+            </w:r>
+            <w:proofErr w:type="gramEnd"/>
+            <w:r>
+              <w:t xml:space="preserve"> information on upcoming trains etc..)</w:t>
             </w:r>
           </w:p>
           <w:p/>
@@ -468,7 +476,15 @@
           </w:tcPr>
           <w:p>
             <w:r>
-              <w:t xml:space="preserve">My team maintains a web application for designing product / product configuration for bank card / telcom sim card </w:t>
+              <w:t xml:space="preserve">My team maintains a web application for designing product / product configuration for bank card / </w:t>
+            </w:r>
+            <w:proofErr w:type="spellStart"/>
+            <w:r>
+              <w:t>telcom</w:t>
+            </w:r>
+            <w:proofErr w:type="spellEnd"/>
+            <w:r>
+              <w:t xml:space="preserve"> sim card </w:t>
             </w:r>
           </w:p>
           <w:p/>
@@ -484,13 +500,45 @@
           </w:tcPr>
           <w:p>
             <w:r>
-              <w:t xml:space="preserve">There are certificates inside the card. and sometimes the cert uploaded to the product configuration is not good. so our webapp returns an error, saying it is invalid cert. </w:t>
-            </w:r>
-          </w:p>
-          <w:p/>
-          <w:p>
-            <w:r>
-              <w:t>But our customer / TC expects more. they would like an explanation on why it is not right (expired? not approved by end customer), and also a link to the certificate repository.</w:t>
+              <w:t xml:space="preserve">There are certificates inside the card. </w:t>
+            </w:r>
+            <w:proofErr w:type="gramStart"/>
+            <w:r>
+              <w:t>and</w:t>
+            </w:r>
+            <w:proofErr w:type="gramEnd"/>
+            <w:r>
+              <w:t xml:space="preserve"> sometimes the cert uploaded to the product configuration is not good. </w:t>
+            </w:r>
+            <w:proofErr w:type="gramStart"/>
+            <w:r>
+              <w:t>so</w:t>
+            </w:r>
+            <w:proofErr w:type="gramEnd"/>
+            <w:r>
+              <w:t xml:space="preserve"> our </w:t>
+            </w:r>
+            <w:proofErr w:type="spellStart"/>
+            <w:r>
+              <w:t>webapp</w:t>
+            </w:r>
+            <w:proofErr w:type="spellEnd"/>
+            <w:r>
+              <w:t xml:space="preserve"> returns an error, saying it is invalid cert. </w:t>
+            </w:r>
+          </w:p>
+          <w:p/>
+          <w:p>
+            <w:r>
+              <w:t xml:space="preserve">But our customer / TC expects more. </w:t>
+            </w:r>
+            <w:proofErr w:type="gramStart"/>
+            <w:r>
+              <w:t>they</w:t>
+            </w:r>
+            <w:proofErr w:type="gramEnd"/>
+            <w:r>
+              <w:t xml:space="preserve"> would like an explanation on why it is not right (expired? not approved by end customer), and also a link to the certificate repository.</w:t>
             </w:r>
           </w:p>
         </w:tc>
@@ -506,7 +554,15 @@
           <w:p/>
           <w:p>
             <w:r>
-              <w:t xml:space="preserve">Whereas in our current system , we have similar products that are live by the same customer (BOA). </w:t>
+              <w:t xml:space="preserve">Whereas in our current </w:t>
+            </w:r>
+            <w:proofErr w:type="gramStart"/>
+            <w:r>
+              <w:t>system ,</w:t>
+            </w:r>
+            <w:proofErr w:type="gramEnd"/>
+            <w:r>
+              <w:t xml:space="preserve"> we have similar products that are live by the same customer (BOA). </w:t>
             </w:r>
           </w:p>
           <w:p/>
@@ -527,17 +583,44 @@
           <w:p/>
           <w:p>
             <w:r>
-              <w:t xml:space="preserve">Inside of fixing a bug, I am rolling out a certificate suggestion system based on exsiting products. </w:t>
-            </w:r>
-          </w:p>
-          <w:p/>
-          <w:p>
-            <w:r>
-              <w:t xml:space="preserve">Two dropdowns. one of them is hidden by default. one dropdown is recommended list of certs, the other is all valid certs. (hidden because loading all will take time, and </w:t>
+              <w:t>Instead</w:t>
+            </w:r>
+            <w:r>
+              <w:t xml:space="preserve"> of fixing a bug, I am rolling out a certificate suggestion system based on </w:t>
+            </w:r>
+            <w:r>
+              <w:t>existing</w:t>
+            </w:r>
+            <w:r>
+              <w:t xml:space="preserve"> products. </w:t>
+            </w:r>
+            <w:bookmarkStart w:id="0" w:name="_GoBack"/>
+            <w:bookmarkEnd w:id="0"/>
+          </w:p>
+          <w:p/>
+          <w:p>
+            <w:r>
+              <w:t xml:space="preserve">Two dropdowns. </w:t>
+            </w:r>
+            <w:proofErr w:type="gramStart"/>
+            <w:r>
+              <w:t>one</w:t>
+            </w:r>
+            <w:proofErr w:type="gramEnd"/>
+            <w:r>
+              <w:t xml:space="preserve"> of them is hidden by default. </w:t>
+            </w:r>
+            <w:proofErr w:type="gramStart"/>
+            <w:r>
+              <w:t>one</w:t>
+            </w:r>
+            <w:proofErr w:type="gramEnd"/>
+            <w:r>
+              <w:t xml:space="preserve"> dropdown is recommended list of certs, the other is all valid certs. (hidden because loading all </w:t>
             </w:r>
             <w:r>
               <w:lastRenderedPageBreak/>
-              <w:t>not necessary for most of the case)</w:t>
+              <w:t>will take time, and not necessary for most of the case)</w:t>
             </w:r>
           </w:p>
         </w:tc>
@@ -548,10 +631,18 @@
           <w:p>
             <w:r>
               <w:lastRenderedPageBreak/>
-              <w:t xml:space="preserve">Major time saved </w:t>
-            </w:r>
-            <w:r>
-              <w:t xml:space="preserve">, A TC can spend as much as half an hour to look for the cert for one product. </w:t>
+              <w:t xml:space="preserve">Major time </w:t>
+            </w:r>
+            <w:proofErr w:type="gramStart"/>
+            <w:r>
+              <w:t xml:space="preserve">saved </w:t>
+            </w:r>
+            <w:r>
+              <w:t>,</w:t>
+            </w:r>
+            <w:proofErr w:type="gramEnd"/>
+            <w:r>
+              <w:t xml:space="preserve"> A TC can spend as much as half an hour to look for the cert for one product. </w:t>
             </w:r>
           </w:p>
           <w:p/>
@@ -600,7 +691,23 @@
           <w:p/>
           <w:p>
             <w:r>
-              <w:t>Due to  mis-communications, one of feature we developed is using a old encryption</w:t>
+              <w:t xml:space="preserve">Due to  </w:t>
+            </w:r>
+            <w:proofErr w:type="spellStart"/>
+            <w:r>
+              <w:t>mis</w:t>
+            </w:r>
+            <w:proofErr w:type="spellEnd"/>
+            <w:r>
+              <w:t xml:space="preserve">-communications, one of feature we developed is using </w:t>
+            </w:r>
+            <w:proofErr w:type="spellStart"/>
+            <w:r>
+              <w:t>a</w:t>
+            </w:r>
+            <w:proofErr w:type="spellEnd"/>
+            <w:r>
+              <w:t xml:space="preserve"> old encryption</w:t>
             </w:r>
             <w:r>
               <w:t xml:space="preserve"> (DES, instead of 3DES)</w:t>
@@ -619,7 +726,15 @@
           </w:tcPr>
           <w:p>
             <w:r>
-              <w:t xml:space="preserve">I immediately informed my manager. and we had an impromptu meeting with the TCs that afternoon,; explaining the situations. </w:t>
+              <w:t xml:space="preserve">I immediately informed my manager. </w:t>
+            </w:r>
+            <w:proofErr w:type="gramStart"/>
+            <w:r>
+              <w:t>and</w:t>
+            </w:r>
+            <w:proofErr w:type="gramEnd"/>
+            <w:r>
+              <w:t xml:space="preserve"> we had an impromptu meeting with the TCs that afternoon,; explaining the situations. </w:t>
             </w:r>
           </w:p>
           <w:p/>
@@ -753,7 +868,6 @@
           <w:p/>
           <w:p>
             <w:r>
-              <w:lastRenderedPageBreak/>
               <w:t>So In order to solve that, fo</w:t>
             </w:r>
             <w:r>
@@ -819,13 +933,45 @@
           <w:p/>
           <w:p>
             <w:r>
-              <w:t xml:space="preserve">For me I have taken courses on Udemy, to perfect my skills, because I care about my craft. </w:t>
-            </w:r>
-          </w:p>
-          <w:p/>
-          <w:p>
-            <w:r>
-              <w:t>Master Spring and microserverice development; as well as javascript courses; I also plan to pick up React.js or vue to enhance my front end skills</w:t>
+              <w:t xml:space="preserve">For me I have taken courses on </w:t>
+            </w:r>
+            <w:proofErr w:type="spellStart"/>
+            <w:r>
+              <w:t>Udemy</w:t>
+            </w:r>
+            <w:proofErr w:type="spellEnd"/>
+            <w:r>
+              <w:t xml:space="preserve">, to perfect my skills, because I care about my craft. </w:t>
+            </w:r>
+          </w:p>
+          <w:p/>
+          <w:p>
+            <w:r>
+              <w:t xml:space="preserve">Master Spring and </w:t>
+            </w:r>
+            <w:proofErr w:type="spellStart"/>
+            <w:r>
+              <w:t>microserverice</w:t>
+            </w:r>
+            <w:proofErr w:type="spellEnd"/>
+            <w:r>
+              <w:t xml:space="preserve"> development; as well as </w:t>
+            </w:r>
+            <w:proofErr w:type="spellStart"/>
+            <w:r>
+              <w:t>javascript</w:t>
+            </w:r>
+            <w:proofErr w:type="spellEnd"/>
+            <w:r>
+              <w:t xml:space="preserve"> courses; I also plan to pick up React.js or </w:t>
+            </w:r>
+            <w:proofErr w:type="spellStart"/>
+            <w:r>
+              <w:t>vue</w:t>
+            </w:r>
+            <w:proofErr w:type="spellEnd"/>
+            <w:r>
+              <w:t xml:space="preserve"> to enhance my front end skills</w:t>
             </w:r>
           </w:p>
         </w:tc>
@@ -841,7 +987,15 @@
           <w:p/>
           <w:p>
             <w:r>
-              <w:t xml:space="preserve">It is a technique developed by Tony Buzan, and in that course it teaches you how to organize your thoughts around a mind tree, and how to memorize key words or figures within your jobs. </w:t>
+              <w:t xml:space="preserve">It is a technique developed by Tony </w:t>
+            </w:r>
+            <w:proofErr w:type="spellStart"/>
+            <w:r>
+              <w:t>Buzan</w:t>
+            </w:r>
+            <w:proofErr w:type="spellEnd"/>
+            <w:r>
+              <w:t xml:space="preserve">, and in that course it teaches you how to organize your thoughts around a mind tree, and how to memorize key words or figures within your jobs. </w:t>
             </w:r>
           </w:p>
         </w:tc>
@@ -863,8 +1017,13 @@
           <w:p/>
           <w:p>
             <w:r>
-              <w:t>I remember the JIRA ticket number of a test that I created a few sprints back..</w:t>
-            </w:r>
+              <w:t>I remember the JIRA ticket number of a test that I created a few sprints back</w:t>
+            </w:r>
+            <w:proofErr w:type="gramStart"/>
+            <w:r>
+              <w:t>..</w:t>
+            </w:r>
+            <w:proofErr w:type="gramEnd"/>
           </w:p>
           <w:p/>
           <w:p/>
@@ -891,11 +1050,19 @@
                 <w:b/>
               </w:rPr>
             </w:pPr>
-            <w:r>
-              <w:rPr>
-                <w:b/>
-              </w:rPr>
-              <w:t>BackBone, Commit</w:t>
+            <w:proofErr w:type="spellStart"/>
+            <w:r>
+              <w:rPr>
+                <w:b/>
+              </w:rPr>
+              <w:t>BackBone</w:t>
+            </w:r>
+            <w:proofErr w:type="spellEnd"/>
+            <w:r>
+              <w:rPr>
+                <w:b/>
+              </w:rPr>
+              <w:t>, Commit</w:t>
             </w:r>
           </w:p>
         </w:tc>
@@ -924,13 +1091,31 @@
           </w:tcPr>
           <w:p>
             <w:r>
-              <w:t xml:space="preserve">I am tasked to deliver a working first version of the feature in our next release in 1 months time. </w:t>
-            </w:r>
-          </w:p>
-          <w:p/>
-          <w:p>
-            <w:r>
-              <w:t>in Dec nobody is home. There is no one to do code review and test validations with.</w:t>
+              <w:t xml:space="preserve">I am tasked to deliver a working first version of the feature in our next release in 1 </w:t>
+            </w:r>
+            <w:proofErr w:type="spellStart"/>
+            <w:proofErr w:type="gramStart"/>
+            <w:r>
+              <w:t>months</w:t>
+            </w:r>
+            <w:proofErr w:type="gramEnd"/>
+            <w:r>
+              <w:t xml:space="preserve"> time</w:t>
+            </w:r>
+            <w:proofErr w:type="spellEnd"/>
+            <w:r>
+              <w:t xml:space="preserve">. </w:t>
+            </w:r>
+          </w:p>
+          <w:p/>
+          <w:p>
+            <w:proofErr w:type="gramStart"/>
+            <w:r>
+              <w:t>in</w:t>
+            </w:r>
+            <w:proofErr w:type="gramEnd"/>
+            <w:r>
+              <w:t xml:space="preserve"> Dec nobody is home. There is no one to do code review and test validations with.</w:t>
             </w:r>
           </w:p>
           <w:p/>
@@ -941,6 +1126,7 @@
           </w:p>
           <w:p>
             <w:r>
+              <w:lastRenderedPageBreak/>
               <w:t xml:space="preserve"> </w:t>
             </w:r>
           </w:p>
@@ -951,7 +1137,16 @@
           </w:tcPr>
           <w:p>
             <w:r>
-              <w:t xml:space="preserve">I broke down my jira ticket (13 points) into two ticket each of 8 points, and despite the sprint planning being over already, I tried to convince my team lead to include the additional ticket that I included. </w:t>
+              <w:lastRenderedPageBreak/>
+              <w:t xml:space="preserve">I broke down my </w:t>
+            </w:r>
+            <w:proofErr w:type="spellStart"/>
+            <w:r>
+              <w:t>jira</w:t>
+            </w:r>
+            <w:proofErr w:type="spellEnd"/>
+            <w:r>
+              <w:t xml:space="preserve"> ticket (13 points) into two ticket each of 8 points, and despite the sprint planning being over already, I tried to convince my team lead to include the additional ticket that I included. </w:t>
             </w:r>
           </w:p>
           <w:p/>
@@ -962,9 +1157,14 @@
             <w:r>
               <w:t xml:space="preserve">to him about the challenges convinced him that in order to deliver in </w:t>
             </w:r>
+            <w:proofErr w:type="spellStart"/>
             <w:r>
               <w:lastRenderedPageBreak/>
-              <w:t xml:space="preserve">Janurary, we have to do it this way. </w:t>
+              <w:t>Janurary</w:t>
+            </w:r>
+            <w:proofErr w:type="spellEnd"/>
+            <w:r>
+              <w:t xml:space="preserve">, we have to do it this way. </w:t>
             </w:r>
           </w:p>
         </w:tc>
@@ -975,7 +1175,15 @@
           <w:p>
             <w:r>
               <w:lastRenderedPageBreak/>
-              <w:t>So it works, I included two tickets in the current sprint, and manage to deliver a working demo before every went on their holiday leave.</w:t>
+              <w:t xml:space="preserve">So it works, I included two tickets in the current sprint, and manage to deliver a working demo before </w:t>
+            </w:r>
+            <w:proofErr w:type="gramStart"/>
+            <w:r>
+              <w:t>every went</w:t>
+            </w:r>
+            <w:proofErr w:type="gramEnd"/>
+            <w:r>
+              <w:t xml:space="preserve"> on their holiday leave.</w:t>
             </w:r>
           </w:p>
           <w:p/>
@@ -983,8 +1191,6 @@
             <w:r>
               <w:t>The release version is also rolled out in January.</w:t>
             </w:r>
-            <w:bookmarkStart w:id="0" w:name="_GoBack"/>
-            <w:bookmarkEnd w:id="0"/>
           </w:p>
         </w:tc>
       </w:tr>
@@ -2050,7 +2256,6 @@
   <w:style w:type="character" w:default="1" w:styleId="DefaultParagraphFont">
     <w:name w:val="Default Paragraph Font"/>
     <w:uiPriority w:val="1"/>
-    <w:semiHidden/>
     <w:unhideWhenUsed/>
   </w:style>
   <w:style w:type="table" w:default="1" w:styleId="TableNormal">

</xml_diff>